<commit_message>
home page mockup completed & sent to vinay
</commit_message>
<xml_diff>
--- a/notes/Flows.docx
+++ b/notes/Flows.docx
@@ -2,6 +2,22 @@
 <file path=word/document.xml><?xml version="1.0" encoding="utf-8"?>
 <w:document xmlns:wpc="http://schemas.microsoft.com/office/word/2010/wordprocessingCanvas" xmlns:mc="http://schemas.openxmlformats.org/markup-compatibility/2006" xmlns:o="urn:schemas-microsoft-com:office:office" xmlns:r="http://schemas.openxmlformats.org/officeDocument/2006/relationships" xmlns:m="http://schemas.openxmlformats.org/officeDocument/2006/math" xmlns:v="urn:schemas-microsoft-com:vml" xmlns:wp14="http://schemas.microsoft.com/office/word/2010/wordprocessingDrawing" xmlns:wp="http://schemas.openxmlformats.org/drawingml/2006/wordprocessingDrawing" xmlns:w10="urn:schemas-microsoft-com:office:word" xmlns:w="http://schemas.openxmlformats.org/wordprocessingml/2006/main" xmlns:w14="http://schemas.microsoft.com/office/word/2010/wordml" xmlns:wpg="http://schemas.microsoft.com/office/word/2010/wordprocessingGroup" xmlns:wpi="http://schemas.microsoft.com/office/word/2010/wordprocessingInk" xmlns:wne="http://schemas.microsoft.com/office/word/2006/wordml" xmlns:wps="http://schemas.microsoft.com/office/word/2010/wordprocessingShape" mc:Ignorable="w14 wp14">
   <w:body>
+    <w:p>
+      <w:pPr>
+        <w:pStyle w:val="Title"/>
+      </w:pPr>
+      <w:r>
+        <w:t>Header:</w:t>
+      </w:r>
+    </w:p>
+    <w:p>
+      <w:pPr>
+        <w:pStyle w:val="Heading4"/>
+      </w:pPr>
+      <w:r>
+        <w:t>Colour pattern &amp; components</w:t>
+      </w:r>
+    </w:p>
     <w:tbl>
       <w:tblPr>
         <w:tblStyle w:val="TableGrid"/>
@@ -9,62 +25,27 @@
         <w:tblLook w:val="04A0" w:firstRow="1" w:lastRow="0" w:firstColumn="1" w:lastColumn="0" w:noHBand="0" w:noVBand="1"/>
       </w:tblPr>
       <w:tblGrid>
-        <w:gridCol w:w="959"/>
-        <w:gridCol w:w="7223"/>
-        <w:gridCol w:w="1060"/>
+        <w:gridCol w:w="2376"/>
+        <w:gridCol w:w="2127"/>
       </w:tblGrid>
       <w:tr>
         <w:tc>
           <w:tcPr>
-            <w:tcW w:w="959" w:type="dxa"/>
+            <w:tcW w:w="2376" w:type="dxa"/>
           </w:tcPr>
           <w:p>
             <w:r>
-              <w:t>r-1</w:t>
+              <w:t>Background</w:t>
             </w:r>
           </w:p>
         </w:tc>
         <w:tc>
           <w:tcPr>
-            <w:tcW w:w="7223" w:type="dxa"/>
+            <w:tcW w:w="2127" w:type="dxa"/>
           </w:tcPr>
           <w:p>
             <w:r>
-              <w:t xml:space="preserve">As soon the web site is opened, a popup has to be displayed to select the place. If no place </w:t>
-            </w:r>
-            <w:r>
-              <w:t xml:space="preserve">is </w:t>
-            </w:r>
-            <w:r>
-              <w:t>selected</w:t>
-            </w:r>
-            <w:r>
-              <w:t>,</w:t>
-            </w:r>
-            <w:r>
-              <w:t xml:space="preserve"> </w:t>
-            </w:r>
-            <w:r>
-              <w:t xml:space="preserve">then the </w:t>
-            </w:r>
-            <w:r>
-              <w:t xml:space="preserve">home page displayed </w:t>
-            </w:r>
-            <w:r>
-              <w:t>should be independent of place.</w:t>
-            </w:r>
-            <w:r>
-              <w:t xml:space="preserve"> In this case every click on the category should prompt to select the place and listings under featured stay option should be random from all the places.</w:t>
-            </w:r>
-          </w:p>
-        </w:tc>
-        <w:tc>
-          <w:tcPr>
-            <w:tcW w:w="1060" w:type="dxa"/>
-          </w:tcPr>
-          <w:p>
-            <w:r>
-              <w:t>pending</w:t>
+              <w:t>#333</w:t>
             </w:r>
           </w:p>
         </w:tc>
@@ -72,31 +53,21 @@
       <w:tr>
         <w:tc>
           <w:tcPr>
-            <w:tcW w:w="959" w:type="dxa"/>
+            <w:tcW w:w="2376" w:type="dxa"/>
           </w:tcPr>
           <w:p>
             <w:r>
-              <w:t>r-2</w:t>
+              <w:t>Search bar</w:t>
             </w:r>
           </w:p>
         </w:tc>
         <w:tc>
           <w:tcPr>
-            <w:tcW w:w="7223" w:type="dxa"/>
+            <w:tcW w:w="2127" w:type="dxa"/>
           </w:tcPr>
           <w:p>
             <w:r>
-              <w:t>If place is selected in the initial popup, home page has to be displayed specific to that place. If any of the category is selected, then the listed specific that place and category should be displayed. Featured stay option should be specific to that place</w:t>
-            </w:r>
-          </w:p>
-        </w:tc>
-        <w:tc>
-          <w:tcPr>
-            <w:tcW w:w="1060" w:type="dxa"/>
-          </w:tcPr>
-          <w:p>
-            <w:r>
-              <w:t>Pending</w:t>
+              <w:t>#1d1c1c</w:t>
             </w:r>
           </w:p>
         </w:tc>
@@ -104,132 +75,267 @@
       <w:tr>
         <w:tc>
           <w:tcPr>
-            <w:tcW w:w="959" w:type="dxa"/>
+            <w:tcW w:w="2376" w:type="dxa"/>
           </w:tcPr>
           <w:p>
             <w:r>
-              <w:t>r-3</w:t>
+              <w:t>Search icon</w:t>
             </w:r>
           </w:p>
         </w:tc>
         <w:tc>
           <w:tcPr>
-            <w:tcW w:w="7223" w:type="dxa"/>
+            <w:tcW w:w="2127" w:type="dxa"/>
           </w:tcPr>
           <w:p>
-            <w:bookmarkStart w:id="0" w:name="_GoBack"/>
-            <w:bookmarkEnd w:id="0"/>
-          </w:p>
-        </w:tc>
-        <w:tc>
-          <w:tcPr>
-            <w:tcW w:w="1060" w:type="dxa"/>
-          </w:tcPr>
-          <w:p/>
+            <w:r>
+              <w:t>#ffbb00</w:t>
+            </w:r>
+          </w:p>
         </w:tc>
       </w:tr>
       <w:tr>
         <w:tc>
           <w:tcPr>
-            <w:tcW w:w="959" w:type="dxa"/>
+            <w:tcW w:w="2376" w:type="dxa"/>
           </w:tcPr>
-          <w:p/>
+          <w:p>
+            <w:r>
+              <w:t>Font-seach-placeholder</w:t>
+            </w:r>
+          </w:p>
         </w:tc>
         <w:tc>
           <w:tcPr>
-            <w:tcW w:w="7223" w:type="dxa"/>
+            <w:tcW w:w="2127" w:type="dxa"/>
           </w:tcPr>
-          <w:p/>
-        </w:tc>
-        <w:tc>
-          <w:tcPr>
-            <w:tcW w:w="1060" w:type="dxa"/>
-          </w:tcPr>
-          <w:p/>
+          <w:p>
+            <w:r>
+              <w:t>#fff</w:t>
+            </w:r>
+          </w:p>
         </w:tc>
       </w:tr>
       <w:tr>
         <w:tc>
           <w:tcPr>
-            <w:tcW w:w="959" w:type="dxa"/>
+            <w:tcW w:w="2376" w:type="dxa"/>
           </w:tcPr>
-          <w:p/>
+          <w:p>
+            <w:r>
+              <w:t>Font-menu</w:t>
+            </w:r>
+          </w:p>
         </w:tc>
         <w:tc>
           <w:tcPr>
-            <w:tcW w:w="7223" w:type="dxa"/>
+            <w:tcW w:w="2127" w:type="dxa"/>
           </w:tcPr>
-          <w:p/>
-        </w:tc>
-        <w:tc>
-          <w:tcPr>
-            <w:tcW w:w="1060" w:type="dxa"/>
-          </w:tcPr>
-          <w:p/>
+          <w:p>
+            <w:r>
+              <w:t>#ffbb00</w:t>
+            </w:r>
+          </w:p>
         </w:tc>
       </w:tr>
       <w:tr>
         <w:tc>
           <w:tcPr>
-            <w:tcW w:w="959" w:type="dxa"/>
+            <w:tcW w:w="2376" w:type="dxa"/>
           </w:tcPr>
-          <w:p/>
+          <w:p>
+            <w:r>
+              <w:t>Menu-icons</w:t>
+            </w:r>
+          </w:p>
         </w:tc>
         <w:tc>
           <w:tcPr>
-            <w:tcW w:w="7223" w:type="dxa"/>
+            <w:tcW w:w="2127" w:type="dxa"/>
           </w:tcPr>
-          <w:p/>
-        </w:tc>
-        <w:tc>
-          <w:tcPr>
-            <w:tcW w:w="1060" w:type="dxa"/>
-          </w:tcPr>
-          <w:p/>
+          <w:p>
+            <w:r>
+              <w:t>Location pointer</w:t>
+            </w:r>
+          </w:p>
+          <w:p>
+            <w:r>
+              <w:t>Sign-up</w:t>
+            </w:r>
+          </w:p>
+          <w:p>
+            <w:r>
+              <w:t>Login</w:t>
+            </w:r>
+          </w:p>
+          <w:p>
+            <w:r>
+              <w:t>Offers</w:t>
+            </w:r>
+          </w:p>
         </w:tc>
       </w:tr>
       <w:tr>
         <w:tc>
           <w:tcPr>
-            <w:tcW w:w="959" w:type="dxa"/>
+            <w:tcW w:w="2376" w:type="dxa"/>
           </w:tcPr>
-          <w:p/>
+          <w:p>
+            <w:r>
+              <w:t>Menu-icon-color</w:t>
+            </w:r>
+          </w:p>
         </w:tc>
         <w:tc>
           <w:tcPr>
-            <w:tcW w:w="7223" w:type="dxa"/>
+            <w:tcW w:w="2127" w:type="dxa"/>
           </w:tcPr>
-          <w:p/>
-        </w:tc>
-        <w:tc>
-          <w:tcPr>
-            <w:tcW w:w="1060" w:type="dxa"/>
-          </w:tcPr>
-          <w:p/>
-        </w:tc>
-      </w:tr>
-      <w:tr>
-        <w:tc>
-          <w:tcPr>
-            <w:tcW w:w="959" w:type="dxa"/>
-          </w:tcPr>
-          <w:p/>
-        </w:tc>
-        <w:tc>
-          <w:tcPr>
-            <w:tcW w:w="7223" w:type="dxa"/>
-          </w:tcPr>
-          <w:p/>
-        </w:tc>
-        <w:tc>
-          <w:tcPr>
-            <w:tcW w:w="1060" w:type="dxa"/>
-          </w:tcPr>
-          <w:p/>
+          <w:p>
+            <w:r>
+              <w:t>#ffbb00</w:t>
+            </w:r>
+            <w:bookmarkStart w:id="0" w:name="_GoBack"/>
+            <w:bookmarkEnd w:id="0"/>
+          </w:p>
         </w:tc>
       </w:tr>
     </w:tbl>
-    <w:p/>
+    <w:p>
+      <w:r>
+        <w:t>Header will have 3 columns</w:t>
+      </w:r>
+    </w:p>
+    <w:p>
+      <w:pPr>
+        <w:pStyle w:val="ListParagraph"/>
+        <w:numPr>
+          <w:ilvl w:val="0"/>
+          <w:numId w:val="1"/>
+        </w:numPr>
+      </w:pPr>
+      <w:r>
+        <w:t>Logo</w:t>
+      </w:r>
+    </w:p>
+    <w:p>
+      <w:pPr>
+        <w:pStyle w:val="ListParagraph"/>
+        <w:numPr>
+          <w:ilvl w:val="1"/>
+          <w:numId w:val="1"/>
+        </w:numPr>
+      </w:pPr>
+      <w:r>
+        <w:t>Will have colour combination of #ffbb00 and #fff</w:t>
+      </w:r>
+      <w:r>
+        <w:t xml:space="preserve"> on dark background and #ffbb00 and #333 on light</w:t>
+      </w:r>
+      <w:r>
+        <w:t xml:space="preserve"> background</w:t>
+      </w:r>
+    </w:p>
+    <w:p>
+      <w:pPr>
+        <w:pStyle w:val="ListParagraph"/>
+        <w:numPr>
+          <w:ilvl w:val="1"/>
+          <w:numId w:val="1"/>
+        </w:numPr>
+      </w:pPr>
+      <w:r>
+        <w:t xml:space="preserve">Size </w:t>
+      </w:r>
+      <w:r>
+        <w:t>225X28</w:t>
+      </w:r>
+    </w:p>
+    <w:p>
+      <w:pPr>
+        <w:pStyle w:val="ListParagraph"/>
+        <w:numPr>
+          <w:ilvl w:val="0"/>
+          <w:numId w:val="1"/>
+        </w:numPr>
+      </w:pPr>
+      <w:r>
+        <w:t>Search</w:t>
+      </w:r>
+    </w:p>
+    <w:p>
+      <w:pPr>
+        <w:pStyle w:val="ListParagraph"/>
+        <w:numPr>
+          <w:ilvl w:val="1"/>
+          <w:numId w:val="1"/>
+        </w:numPr>
+      </w:pPr>
+      <w:r>
+        <w:t>Should have the placeholder “location, homestay, hotels……….”</w:t>
+      </w:r>
+    </w:p>
+    <w:p>
+      <w:pPr>
+        <w:pStyle w:val="ListParagraph"/>
+        <w:numPr>
+          <w:ilvl w:val="1"/>
+          <w:numId w:val="1"/>
+        </w:numPr>
+      </w:pPr>
+      <w:r>
+        <w:t>Should have the auto complete and suggestions</w:t>
+      </w:r>
+    </w:p>
+    <w:p>
+      <w:pPr>
+        <w:pStyle w:val="ListParagraph"/>
+        <w:numPr>
+          <w:ilvl w:val="1"/>
+          <w:numId w:val="1"/>
+        </w:numPr>
+      </w:pPr>
+      <w:r>
+        <w:t>Search button with search icon</w:t>
+      </w:r>
+    </w:p>
+    <w:p>
+      <w:pPr>
+        <w:pStyle w:val="ListParagraph"/>
+        <w:numPr>
+          <w:ilvl w:val="0"/>
+          <w:numId w:val="1"/>
+        </w:numPr>
+      </w:pPr>
+      <w:r>
+        <w:t>Menu</w:t>
+      </w:r>
+    </w:p>
+    <w:p>
+      <w:pPr>
+        <w:pStyle w:val="ListParagraph"/>
+        <w:numPr>
+          <w:ilvl w:val="1"/>
+          <w:numId w:val="1"/>
+        </w:numPr>
+      </w:pPr>
+      <w:r>
+        <w:t>Each menu should be prefixed with meaningful icon.</w:t>
+      </w:r>
+    </w:p>
+    <w:p>
+      <w:pPr>
+        <w:pStyle w:val="ListParagraph"/>
+        <w:numPr>
+          <w:ilvl w:val="1"/>
+          <w:numId w:val="1"/>
+        </w:numPr>
+      </w:pPr>
+    </w:p>
+    <w:p>
+      <w:pPr>
+        <w:pStyle w:val="ListParagraph"/>
+      </w:pPr>
+    </w:p>
     <w:sectPr>
       <w:pgSz w:w="11906" w:h="16838"/>
       <w:pgMar w:top="1440" w:right="1440" w:bottom="1440" w:left="1440" w:header="708" w:footer="708" w:gutter="0"/>
@@ -238,6 +344,103 @@
     </w:sectPr>
   </w:body>
 </w:document>
+</file>
+
+<file path=word/numbering.xml><?xml version="1.0" encoding="utf-8"?>
+<w:numbering xmlns:wpc="http://schemas.microsoft.com/office/word/2010/wordprocessingCanvas" xmlns:mc="http://schemas.openxmlformats.org/markup-compatibility/2006" xmlns:o="urn:schemas-microsoft-com:office:office" xmlns:r="http://schemas.openxmlformats.org/officeDocument/2006/relationships" xmlns:m="http://schemas.openxmlformats.org/officeDocument/2006/math" xmlns:v="urn:schemas-microsoft-com:vml" xmlns:wp14="http://schemas.microsoft.com/office/word/2010/wordprocessingDrawing" xmlns:wp="http://schemas.openxmlformats.org/drawingml/2006/wordprocessingDrawing" xmlns:w10="urn:schemas-microsoft-com:office:word" xmlns:w="http://schemas.openxmlformats.org/wordprocessingml/2006/main" xmlns:w14="http://schemas.microsoft.com/office/word/2010/wordml" xmlns:wpg="http://schemas.microsoft.com/office/word/2010/wordprocessingGroup" xmlns:wpi="http://schemas.microsoft.com/office/word/2010/wordprocessingInk" xmlns:wne="http://schemas.microsoft.com/office/word/2006/wordml" xmlns:wps="http://schemas.microsoft.com/office/word/2010/wordprocessingShape" mc:Ignorable="w14 wp14">
+  <w:abstractNum w:abstractNumId="0">
+    <w:nsid w:val="749417F5"/>
+    <w:multiLevelType w:val="hybridMultilevel"/>
+    <w:tmpl w:val="F2DC6E1E"/>
+    <w:lvl w:ilvl="0" w:tplc="4009000F">
+      <w:start w:val="1"/>
+      <w:numFmt w:val="decimal"/>
+      <w:lvlText w:val="%1."/>
+      <w:lvlJc w:val="left"/>
+      <w:pPr>
+        <w:ind w:left="720" w:hanging="360"/>
+      </w:pPr>
+      <w:rPr>
+        <w:rFonts w:hint="default"/>
+      </w:rPr>
+    </w:lvl>
+    <w:lvl w:ilvl="1" w:tplc="40090019">
+      <w:start w:val="1"/>
+      <w:numFmt w:val="lowerLetter"/>
+      <w:lvlText w:val="%2."/>
+      <w:lvlJc w:val="left"/>
+      <w:pPr>
+        <w:ind w:left="1440" w:hanging="360"/>
+      </w:pPr>
+    </w:lvl>
+    <w:lvl w:ilvl="2" w:tplc="4009001B" w:tentative="1">
+      <w:start w:val="1"/>
+      <w:numFmt w:val="lowerRoman"/>
+      <w:lvlText w:val="%3."/>
+      <w:lvlJc w:val="right"/>
+      <w:pPr>
+        <w:ind w:left="2160" w:hanging="180"/>
+      </w:pPr>
+    </w:lvl>
+    <w:lvl w:ilvl="3" w:tplc="4009000F" w:tentative="1">
+      <w:start w:val="1"/>
+      <w:numFmt w:val="decimal"/>
+      <w:lvlText w:val="%4."/>
+      <w:lvlJc w:val="left"/>
+      <w:pPr>
+        <w:ind w:left="2880" w:hanging="360"/>
+      </w:pPr>
+    </w:lvl>
+    <w:lvl w:ilvl="4" w:tplc="40090019" w:tentative="1">
+      <w:start w:val="1"/>
+      <w:numFmt w:val="lowerLetter"/>
+      <w:lvlText w:val="%5."/>
+      <w:lvlJc w:val="left"/>
+      <w:pPr>
+        <w:ind w:left="3600" w:hanging="360"/>
+      </w:pPr>
+    </w:lvl>
+    <w:lvl w:ilvl="5" w:tplc="4009001B" w:tentative="1">
+      <w:start w:val="1"/>
+      <w:numFmt w:val="lowerRoman"/>
+      <w:lvlText w:val="%6."/>
+      <w:lvlJc w:val="right"/>
+      <w:pPr>
+        <w:ind w:left="4320" w:hanging="180"/>
+      </w:pPr>
+    </w:lvl>
+    <w:lvl w:ilvl="6" w:tplc="4009000F" w:tentative="1">
+      <w:start w:val="1"/>
+      <w:numFmt w:val="decimal"/>
+      <w:lvlText w:val="%7."/>
+      <w:lvlJc w:val="left"/>
+      <w:pPr>
+        <w:ind w:left="5040" w:hanging="360"/>
+      </w:pPr>
+    </w:lvl>
+    <w:lvl w:ilvl="7" w:tplc="40090019" w:tentative="1">
+      <w:start w:val="1"/>
+      <w:numFmt w:val="lowerLetter"/>
+      <w:lvlText w:val="%8."/>
+      <w:lvlJc w:val="left"/>
+      <w:pPr>
+        <w:ind w:left="5760" w:hanging="360"/>
+      </w:pPr>
+    </w:lvl>
+    <w:lvl w:ilvl="8" w:tplc="4009001B" w:tentative="1">
+      <w:start w:val="1"/>
+      <w:numFmt w:val="lowerRoman"/>
+      <w:lvlText w:val="%9."/>
+      <w:lvlJc w:val="right"/>
+      <w:pPr>
+        <w:ind w:left="6480" w:hanging="180"/>
+      </w:pPr>
+    </w:lvl>
+  </w:abstractNum>
+  <w:num w:numId="1">
+    <w:abstractNumId w:val="0"/>
+  </w:num>
+</w:numbering>
 </file>
 
 <file path=word/styles.xml><?xml version="1.0" encoding="utf-8"?>
@@ -400,6 +603,99 @@
     <w:name w:val="Normal"/>
     <w:qFormat/>
   </w:style>
+  <w:style w:type="paragraph" w:styleId="Heading1">
+    <w:name w:val="heading 1"/>
+    <w:basedOn w:val="Normal"/>
+    <w:next w:val="Normal"/>
+    <w:link w:val="Heading1Char"/>
+    <w:uiPriority w:val="9"/>
+    <w:qFormat/>
+    <w:rsid w:val="002D5BCE"/>
+    <w:pPr>
+      <w:keepNext/>
+      <w:keepLines/>
+      <w:spacing w:before="480" w:after="0"/>
+      <w:outlineLvl w:val="0"/>
+    </w:pPr>
+    <w:rPr>
+      <w:rFonts w:asciiTheme="majorHAnsi" w:eastAsiaTheme="majorEastAsia" w:hAnsiTheme="majorHAnsi" w:cstheme="majorBidi"/>
+      <w:b/>
+      <w:bCs/>
+      <w:color w:val="365F91" w:themeColor="accent1" w:themeShade="BF"/>
+      <w:sz w:val="28"/>
+      <w:szCs w:val="28"/>
+    </w:rPr>
+  </w:style>
+  <w:style w:type="paragraph" w:styleId="Heading2">
+    <w:name w:val="heading 2"/>
+    <w:basedOn w:val="Normal"/>
+    <w:next w:val="Normal"/>
+    <w:link w:val="Heading2Char"/>
+    <w:uiPriority w:val="9"/>
+    <w:unhideWhenUsed/>
+    <w:qFormat/>
+    <w:rsid w:val="002D5BCE"/>
+    <w:pPr>
+      <w:keepNext/>
+      <w:keepLines/>
+      <w:spacing w:before="200" w:after="0"/>
+      <w:outlineLvl w:val="1"/>
+    </w:pPr>
+    <w:rPr>
+      <w:rFonts w:asciiTheme="majorHAnsi" w:eastAsiaTheme="majorEastAsia" w:hAnsiTheme="majorHAnsi" w:cstheme="majorBidi"/>
+      <w:b/>
+      <w:bCs/>
+      <w:color w:val="4F81BD" w:themeColor="accent1"/>
+      <w:sz w:val="26"/>
+      <w:szCs w:val="26"/>
+    </w:rPr>
+  </w:style>
+  <w:style w:type="paragraph" w:styleId="Heading3">
+    <w:name w:val="heading 3"/>
+    <w:basedOn w:val="Normal"/>
+    <w:next w:val="Normal"/>
+    <w:link w:val="Heading3Char"/>
+    <w:uiPriority w:val="9"/>
+    <w:unhideWhenUsed/>
+    <w:qFormat/>
+    <w:rsid w:val="002D5BCE"/>
+    <w:pPr>
+      <w:keepNext/>
+      <w:keepLines/>
+      <w:spacing w:before="200" w:after="0"/>
+      <w:outlineLvl w:val="2"/>
+    </w:pPr>
+    <w:rPr>
+      <w:rFonts w:asciiTheme="majorHAnsi" w:eastAsiaTheme="majorEastAsia" w:hAnsiTheme="majorHAnsi" w:cstheme="majorBidi"/>
+      <w:b/>
+      <w:bCs/>
+      <w:color w:val="4F81BD" w:themeColor="accent1"/>
+    </w:rPr>
+  </w:style>
+  <w:style w:type="paragraph" w:styleId="Heading4">
+    <w:name w:val="heading 4"/>
+    <w:basedOn w:val="Normal"/>
+    <w:next w:val="Normal"/>
+    <w:link w:val="Heading4Char"/>
+    <w:uiPriority w:val="9"/>
+    <w:unhideWhenUsed/>
+    <w:qFormat/>
+    <w:rsid w:val="002D5BCE"/>
+    <w:pPr>
+      <w:keepNext/>
+      <w:keepLines/>
+      <w:spacing w:before="200" w:after="0"/>
+      <w:outlineLvl w:val="3"/>
+    </w:pPr>
+    <w:rPr>
+      <w:rFonts w:asciiTheme="majorHAnsi" w:eastAsiaTheme="majorEastAsia" w:hAnsiTheme="majorHAnsi" w:cstheme="majorBidi"/>
+      <w:b/>
+      <w:bCs/>
+      <w:i/>
+      <w:iCs/>
+      <w:color w:val="4F81BD" w:themeColor="accent1"/>
+    </w:rPr>
+  </w:style>
   <w:style w:type="character" w:default="1" w:styleId="DefaultParagraphFont">
     <w:name w:val="Default Paragraph Font"/>
     <w:uiPriority w:val="1"/>
@@ -445,6 +741,114 @@
         <w:insideV w:val="single" w:sz="4" w:space="0" w:color="auto"/>
       </w:tblBorders>
     </w:tblPr>
+  </w:style>
+  <w:style w:type="character" w:customStyle="1" w:styleId="Heading1Char">
+    <w:name w:val="Heading 1 Char"/>
+    <w:basedOn w:val="DefaultParagraphFont"/>
+    <w:link w:val="Heading1"/>
+    <w:uiPriority w:val="9"/>
+    <w:rsid w:val="002D5BCE"/>
+    <w:rPr>
+      <w:rFonts w:asciiTheme="majorHAnsi" w:eastAsiaTheme="majorEastAsia" w:hAnsiTheme="majorHAnsi" w:cstheme="majorBidi"/>
+      <w:b/>
+      <w:bCs/>
+      <w:color w:val="365F91" w:themeColor="accent1" w:themeShade="BF"/>
+      <w:sz w:val="28"/>
+      <w:szCs w:val="28"/>
+    </w:rPr>
+  </w:style>
+  <w:style w:type="character" w:customStyle="1" w:styleId="Heading2Char">
+    <w:name w:val="Heading 2 Char"/>
+    <w:basedOn w:val="DefaultParagraphFont"/>
+    <w:link w:val="Heading2"/>
+    <w:uiPriority w:val="9"/>
+    <w:rsid w:val="002D5BCE"/>
+    <w:rPr>
+      <w:rFonts w:asciiTheme="majorHAnsi" w:eastAsiaTheme="majorEastAsia" w:hAnsiTheme="majorHAnsi" w:cstheme="majorBidi"/>
+      <w:b/>
+      <w:bCs/>
+      <w:color w:val="4F81BD" w:themeColor="accent1"/>
+      <w:sz w:val="26"/>
+      <w:szCs w:val="26"/>
+    </w:rPr>
+  </w:style>
+  <w:style w:type="character" w:customStyle="1" w:styleId="Heading3Char">
+    <w:name w:val="Heading 3 Char"/>
+    <w:basedOn w:val="DefaultParagraphFont"/>
+    <w:link w:val="Heading3"/>
+    <w:uiPriority w:val="9"/>
+    <w:rsid w:val="002D5BCE"/>
+    <w:rPr>
+      <w:rFonts w:asciiTheme="majorHAnsi" w:eastAsiaTheme="majorEastAsia" w:hAnsiTheme="majorHAnsi" w:cstheme="majorBidi"/>
+      <w:b/>
+      <w:bCs/>
+      <w:color w:val="4F81BD" w:themeColor="accent1"/>
+    </w:rPr>
+  </w:style>
+  <w:style w:type="paragraph" w:styleId="Title">
+    <w:name w:val="Title"/>
+    <w:basedOn w:val="Normal"/>
+    <w:next w:val="Normal"/>
+    <w:link w:val="TitleChar"/>
+    <w:uiPriority w:val="10"/>
+    <w:qFormat/>
+    <w:rsid w:val="002D5BCE"/>
+    <w:pPr>
+      <w:pBdr>
+        <w:bottom w:val="single" w:sz="8" w:space="4" w:color="4F81BD" w:themeColor="accent1"/>
+      </w:pBdr>
+      <w:spacing w:after="300" w:line="240" w:lineRule="auto"/>
+      <w:contextualSpacing/>
+    </w:pPr>
+    <w:rPr>
+      <w:rFonts w:asciiTheme="majorHAnsi" w:eastAsiaTheme="majorEastAsia" w:hAnsiTheme="majorHAnsi" w:cstheme="majorBidi"/>
+      <w:color w:val="17365D" w:themeColor="text2" w:themeShade="BF"/>
+      <w:spacing w:val="5"/>
+      <w:kern w:val="28"/>
+      <w:sz w:val="52"/>
+      <w:szCs w:val="52"/>
+    </w:rPr>
+  </w:style>
+  <w:style w:type="character" w:customStyle="1" w:styleId="TitleChar">
+    <w:name w:val="Title Char"/>
+    <w:basedOn w:val="DefaultParagraphFont"/>
+    <w:link w:val="Title"/>
+    <w:uiPriority w:val="10"/>
+    <w:rsid w:val="002D5BCE"/>
+    <w:rPr>
+      <w:rFonts w:asciiTheme="majorHAnsi" w:eastAsiaTheme="majorEastAsia" w:hAnsiTheme="majorHAnsi" w:cstheme="majorBidi"/>
+      <w:color w:val="17365D" w:themeColor="text2" w:themeShade="BF"/>
+      <w:spacing w:val="5"/>
+      <w:kern w:val="28"/>
+      <w:sz w:val="52"/>
+      <w:szCs w:val="52"/>
+    </w:rPr>
+  </w:style>
+  <w:style w:type="character" w:customStyle="1" w:styleId="Heading4Char">
+    <w:name w:val="Heading 4 Char"/>
+    <w:basedOn w:val="DefaultParagraphFont"/>
+    <w:link w:val="Heading4"/>
+    <w:uiPriority w:val="9"/>
+    <w:rsid w:val="002D5BCE"/>
+    <w:rPr>
+      <w:rFonts w:asciiTheme="majorHAnsi" w:eastAsiaTheme="majorEastAsia" w:hAnsiTheme="majorHAnsi" w:cstheme="majorBidi"/>
+      <w:b/>
+      <w:bCs/>
+      <w:i/>
+      <w:iCs/>
+      <w:color w:val="4F81BD" w:themeColor="accent1"/>
+    </w:rPr>
+  </w:style>
+  <w:style w:type="paragraph" w:styleId="ListParagraph">
+    <w:name w:val="List Paragraph"/>
+    <w:basedOn w:val="Normal"/>
+    <w:uiPriority w:val="34"/>
+    <w:qFormat/>
+    <w:rsid w:val="002D5BCE"/>
+    <w:pPr>
+      <w:ind w:left="720"/>
+      <w:contextualSpacing/>
+    </w:pPr>
   </w:style>
 </w:styles>
 </file>
@@ -609,6 +1013,99 @@
     <w:name w:val="Normal"/>
     <w:qFormat/>
   </w:style>
+  <w:style w:type="paragraph" w:styleId="Heading1">
+    <w:name w:val="heading 1"/>
+    <w:basedOn w:val="Normal"/>
+    <w:next w:val="Normal"/>
+    <w:link w:val="Heading1Char"/>
+    <w:uiPriority w:val="9"/>
+    <w:qFormat/>
+    <w:rsid w:val="002D5BCE"/>
+    <w:pPr>
+      <w:keepNext/>
+      <w:keepLines/>
+      <w:spacing w:before="480" w:after="0"/>
+      <w:outlineLvl w:val="0"/>
+    </w:pPr>
+    <w:rPr>
+      <w:rFonts w:asciiTheme="majorHAnsi" w:eastAsiaTheme="majorEastAsia" w:hAnsiTheme="majorHAnsi" w:cstheme="majorBidi"/>
+      <w:b/>
+      <w:bCs/>
+      <w:color w:val="365F91" w:themeColor="accent1" w:themeShade="BF"/>
+      <w:sz w:val="28"/>
+      <w:szCs w:val="28"/>
+    </w:rPr>
+  </w:style>
+  <w:style w:type="paragraph" w:styleId="Heading2">
+    <w:name w:val="heading 2"/>
+    <w:basedOn w:val="Normal"/>
+    <w:next w:val="Normal"/>
+    <w:link w:val="Heading2Char"/>
+    <w:uiPriority w:val="9"/>
+    <w:unhideWhenUsed/>
+    <w:qFormat/>
+    <w:rsid w:val="002D5BCE"/>
+    <w:pPr>
+      <w:keepNext/>
+      <w:keepLines/>
+      <w:spacing w:before="200" w:after="0"/>
+      <w:outlineLvl w:val="1"/>
+    </w:pPr>
+    <w:rPr>
+      <w:rFonts w:asciiTheme="majorHAnsi" w:eastAsiaTheme="majorEastAsia" w:hAnsiTheme="majorHAnsi" w:cstheme="majorBidi"/>
+      <w:b/>
+      <w:bCs/>
+      <w:color w:val="4F81BD" w:themeColor="accent1"/>
+      <w:sz w:val="26"/>
+      <w:szCs w:val="26"/>
+    </w:rPr>
+  </w:style>
+  <w:style w:type="paragraph" w:styleId="Heading3">
+    <w:name w:val="heading 3"/>
+    <w:basedOn w:val="Normal"/>
+    <w:next w:val="Normal"/>
+    <w:link w:val="Heading3Char"/>
+    <w:uiPriority w:val="9"/>
+    <w:unhideWhenUsed/>
+    <w:qFormat/>
+    <w:rsid w:val="002D5BCE"/>
+    <w:pPr>
+      <w:keepNext/>
+      <w:keepLines/>
+      <w:spacing w:before="200" w:after="0"/>
+      <w:outlineLvl w:val="2"/>
+    </w:pPr>
+    <w:rPr>
+      <w:rFonts w:asciiTheme="majorHAnsi" w:eastAsiaTheme="majorEastAsia" w:hAnsiTheme="majorHAnsi" w:cstheme="majorBidi"/>
+      <w:b/>
+      <w:bCs/>
+      <w:color w:val="4F81BD" w:themeColor="accent1"/>
+    </w:rPr>
+  </w:style>
+  <w:style w:type="paragraph" w:styleId="Heading4">
+    <w:name w:val="heading 4"/>
+    <w:basedOn w:val="Normal"/>
+    <w:next w:val="Normal"/>
+    <w:link w:val="Heading4Char"/>
+    <w:uiPriority w:val="9"/>
+    <w:unhideWhenUsed/>
+    <w:qFormat/>
+    <w:rsid w:val="002D5BCE"/>
+    <w:pPr>
+      <w:keepNext/>
+      <w:keepLines/>
+      <w:spacing w:before="200" w:after="0"/>
+      <w:outlineLvl w:val="3"/>
+    </w:pPr>
+    <w:rPr>
+      <w:rFonts w:asciiTheme="majorHAnsi" w:eastAsiaTheme="majorEastAsia" w:hAnsiTheme="majorHAnsi" w:cstheme="majorBidi"/>
+      <w:b/>
+      <w:bCs/>
+      <w:i/>
+      <w:iCs/>
+      <w:color w:val="4F81BD" w:themeColor="accent1"/>
+    </w:rPr>
+  </w:style>
   <w:style w:type="character" w:default="1" w:styleId="DefaultParagraphFont">
     <w:name w:val="Default Paragraph Font"/>
     <w:uiPriority w:val="1"/>
@@ -654,6 +1151,114 @@
         <w:insideV w:val="single" w:sz="4" w:space="0" w:color="auto"/>
       </w:tblBorders>
     </w:tblPr>
+  </w:style>
+  <w:style w:type="character" w:customStyle="1" w:styleId="Heading1Char">
+    <w:name w:val="Heading 1 Char"/>
+    <w:basedOn w:val="DefaultParagraphFont"/>
+    <w:link w:val="Heading1"/>
+    <w:uiPriority w:val="9"/>
+    <w:rsid w:val="002D5BCE"/>
+    <w:rPr>
+      <w:rFonts w:asciiTheme="majorHAnsi" w:eastAsiaTheme="majorEastAsia" w:hAnsiTheme="majorHAnsi" w:cstheme="majorBidi"/>
+      <w:b/>
+      <w:bCs/>
+      <w:color w:val="365F91" w:themeColor="accent1" w:themeShade="BF"/>
+      <w:sz w:val="28"/>
+      <w:szCs w:val="28"/>
+    </w:rPr>
+  </w:style>
+  <w:style w:type="character" w:customStyle="1" w:styleId="Heading2Char">
+    <w:name w:val="Heading 2 Char"/>
+    <w:basedOn w:val="DefaultParagraphFont"/>
+    <w:link w:val="Heading2"/>
+    <w:uiPriority w:val="9"/>
+    <w:rsid w:val="002D5BCE"/>
+    <w:rPr>
+      <w:rFonts w:asciiTheme="majorHAnsi" w:eastAsiaTheme="majorEastAsia" w:hAnsiTheme="majorHAnsi" w:cstheme="majorBidi"/>
+      <w:b/>
+      <w:bCs/>
+      <w:color w:val="4F81BD" w:themeColor="accent1"/>
+      <w:sz w:val="26"/>
+      <w:szCs w:val="26"/>
+    </w:rPr>
+  </w:style>
+  <w:style w:type="character" w:customStyle="1" w:styleId="Heading3Char">
+    <w:name w:val="Heading 3 Char"/>
+    <w:basedOn w:val="DefaultParagraphFont"/>
+    <w:link w:val="Heading3"/>
+    <w:uiPriority w:val="9"/>
+    <w:rsid w:val="002D5BCE"/>
+    <w:rPr>
+      <w:rFonts w:asciiTheme="majorHAnsi" w:eastAsiaTheme="majorEastAsia" w:hAnsiTheme="majorHAnsi" w:cstheme="majorBidi"/>
+      <w:b/>
+      <w:bCs/>
+      <w:color w:val="4F81BD" w:themeColor="accent1"/>
+    </w:rPr>
+  </w:style>
+  <w:style w:type="paragraph" w:styleId="Title">
+    <w:name w:val="Title"/>
+    <w:basedOn w:val="Normal"/>
+    <w:next w:val="Normal"/>
+    <w:link w:val="TitleChar"/>
+    <w:uiPriority w:val="10"/>
+    <w:qFormat/>
+    <w:rsid w:val="002D5BCE"/>
+    <w:pPr>
+      <w:pBdr>
+        <w:bottom w:val="single" w:sz="8" w:space="4" w:color="4F81BD" w:themeColor="accent1"/>
+      </w:pBdr>
+      <w:spacing w:after="300" w:line="240" w:lineRule="auto"/>
+      <w:contextualSpacing/>
+    </w:pPr>
+    <w:rPr>
+      <w:rFonts w:asciiTheme="majorHAnsi" w:eastAsiaTheme="majorEastAsia" w:hAnsiTheme="majorHAnsi" w:cstheme="majorBidi"/>
+      <w:color w:val="17365D" w:themeColor="text2" w:themeShade="BF"/>
+      <w:spacing w:val="5"/>
+      <w:kern w:val="28"/>
+      <w:sz w:val="52"/>
+      <w:szCs w:val="52"/>
+    </w:rPr>
+  </w:style>
+  <w:style w:type="character" w:customStyle="1" w:styleId="TitleChar">
+    <w:name w:val="Title Char"/>
+    <w:basedOn w:val="DefaultParagraphFont"/>
+    <w:link w:val="Title"/>
+    <w:uiPriority w:val="10"/>
+    <w:rsid w:val="002D5BCE"/>
+    <w:rPr>
+      <w:rFonts w:asciiTheme="majorHAnsi" w:eastAsiaTheme="majorEastAsia" w:hAnsiTheme="majorHAnsi" w:cstheme="majorBidi"/>
+      <w:color w:val="17365D" w:themeColor="text2" w:themeShade="BF"/>
+      <w:spacing w:val="5"/>
+      <w:kern w:val="28"/>
+      <w:sz w:val="52"/>
+      <w:szCs w:val="52"/>
+    </w:rPr>
+  </w:style>
+  <w:style w:type="character" w:customStyle="1" w:styleId="Heading4Char">
+    <w:name w:val="Heading 4 Char"/>
+    <w:basedOn w:val="DefaultParagraphFont"/>
+    <w:link w:val="Heading4"/>
+    <w:uiPriority w:val="9"/>
+    <w:rsid w:val="002D5BCE"/>
+    <w:rPr>
+      <w:rFonts w:asciiTheme="majorHAnsi" w:eastAsiaTheme="majorEastAsia" w:hAnsiTheme="majorHAnsi" w:cstheme="majorBidi"/>
+      <w:b/>
+      <w:bCs/>
+      <w:i/>
+      <w:iCs/>
+      <w:color w:val="4F81BD" w:themeColor="accent1"/>
+    </w:rPr>
+  </w:style>
+  <w:style w:type="paragraph" w:styleId="ListParagraph">
+    <w:name w:val="List Paragraph"/>
+    <w:basedOn w:val="Normal"/>
+    <w:uiPriority w:val="34"/>
+    <w:qFormat/>
+    <w:rsid w:val="002D5BCE"/>
+    <w:pPr>
+      <w:ind w:left="720"/>
+      <w:contextualSpacing/>
+    </w:pPr>
   </w:style>
 </w:styles>
 </file>

</xml_diff>

<commit_message>
created folders & roadmap sheet
</commit_message>
<xml_diff>
--- a/notes/Flows.docx
+++ b/notes/Flows.docx
@@ -101,7 +101,15 @@
           </w:tcPr>
           <w:p>
             <w:r>
-              <w:t>Font-seach-placeholder</w:t>
+              <w:t>Font-</w:t>
+            </w:r>
+            <w:proofErr w:type="spellStart"/>
+            <w:r>
+              <w:t>seach</w:t>
+            </w:r>
+            <w:proofErr w:type="spellEnd"/>
+            <w:r>
+              <w:t>-placeholder</w:t>
             </w:r>
           </w:p>
         </w:tc>
@@ -111,8 +119,13 @@
           </w:tcPr>
           <w:p>
             <w:r>
-              <w:t>#fff</w:t>
-            </w:r>
+              <w:t>#</w:t>
+            </w:r>
+            <w:proofErr w:type="spellStart"/>
+            <w:r>
+              <w:t>fff</w:t>
+            </w:r>
+            <w:proofErr w:type="spellEnd"/>
           </w:p>
         </w:tc>
       </w:tr>
@@ -182,8 +195,13 @@
           </w:tcPr>
           <w:p>
             <w:r>
-              <w:t>Menu-icon-color</w:t>
-            </w:r>
+              <w:t>Menu-icon-</w:t>
+            </w:r>
+            <w:proofErr w:type="spellStart"/>
+            <w:r>
+              <w:t>color</w:t>
+            </w:r>
+            <w:proofErr w:type="spellEnd"/>
           </w:p>
         </w:tc>
         <w:tc>
@@ -194,8 +212,6 @@
             <w:r>
               <w:t>#ffbb00</w:t>
             </w:r>
-            <w:bookmarkStart w:id="0" w:name="_GoBack"/>
-            <w:bookmarkEnd w:id="0"/>
           </w:p>
         </w:tc>
       </w:tr>
@@ -226,8 +242,13 @@
         </w:numPr>
       </w:pPr>
       <w:r>
-        <w:t>Will have colour combination of #ffbb00 and #fff</w:t>
-      </w:r>
+        <w:t>Will have colour combination of #ffbb00 and #</w:t>
+      </w:r>
+      <w:proofErr w:type="spellStart"/>
+      <w:r>
+        <w:t>fff</w:t>
+      </w:r>
+      <w:proofErr w:type="spellEnd"/>
       <w:r>
         <w:t xml:space="preserve"> on dark background and #ffbb00 and #333 on light</w:t>
       </w:r>
@@ -330,6 +351,17 @@
           <w:numId w:val="1"/>
         </w:numPr>
       </w:pPr>
+      <w:r>
+        <w:t>Location should have dropdown menu showing the different locations in the DB</w:t>
+      </w:r>
+    </w:p>
+    <w:p>
+      <w:pPr>
+        <w:pStyle w:val="ListParagraph"/>
+        <w:ind w:left="1440"/>
+      </w:pPr>
+      <w:bookmarkStart w:id="0" w:name="_GoBack"/>
+      <w:bookmarkEnd w:id="0"/>
     </w:p>
     <w:p>
       <w:pPr>

</xml_diff>